<commit_message>
Evaluation about the project
</commit_message>
<xml_diff>
--- a/Documents/3.0 Werkprocessen documenten/Evaluatieverslag.docx
+++ b/Documents/3.0 Werkprocessen documenten/Evaluatieverslag.docx
@@ -199,6 +199,7 @@
                                       <w:dataBinding w:prefixMappings="xmlns:ns0='http://purl.org/dc/elements/1.1/' xmlns:ns1='http://schemas.openxmlformats.org/package/2006/metadata/core-properties' " w:xpath="/ns1:coreProperties[1]/ns0:title[1]" w:storeItemID="{6C3C8BC8-F283-45AE-878A-BAB7291924A1}"/>
                                       <w:text/>
                                     </w:sdtPr>
+                                    <w:sdtEndPr/>
                                     <w:sdtContent>
                                       <w:r>
                                         <w:rPr>
@@ -369,6 +370,7 @@
                                 <w:dataBinding w:prefixMappings="xmlns:ns0='http://purl.org/dc/elements/1.1/' xmlns:ns1='http://schemas.openxmlformats.org/package/2006/metadata/core-properties' " w:xpath="/ns1:coreProperties[1]/ns0:title[1]" w:storeItemID="{6C3C8BC8-F283-45AE-878A-BAB7291924A1}"/>
                                 <w:text/>
                               </w:sdtPr>
+                              <w:sdtEndPr/>
                               <w:sdtContent>
                                 <w:r>
                                   <w:rPr>
@@ -471,6 +473,7 @@
                                     <w:dataBinding w:prefixMappings="xmlns:ns0='http://schemas.openxmlformats.org/officeDocument/2006/extended-properties' " w:xpath="/ns0:Properties[1]/ns0:Company[1]" w:storeItemID="{6668398D-A668-4E3E-A5EB-62B293D839F1}"/>
                                     <w:text/>
                                   </w:sdtPr>
+                                  <w:sdtEndPr/>
                                   <w:sdtContent>
                                     <w:r>
                                       <w:rPr>
@@ -513,6 +516,7 @@
                                     <w:dataBinding w:prefixMappings="xmlns:ns0='http://schemas.microsoft.com/office/2006/coverPageProps' " w:xpath="/ns0:CoverPageProperties[1]/ns0:CompanyAddress[1]" w:storeItemID="{55AF091B-3C7A-41E3-B477-F2FDAA23CFDA}"/>
                                     <w:text/>
                                   </w:sdtPr>
+                                  <w:sdtEndPr/>
                                   <w:sdtContent>
                                     <w:r>
                                       <w:rPr>
@@ -577,6 +581,7 @@
                               <w:dataBinding w:prefixMappings="xmlns:ns0='http://schemas.openxmlformats.org/officeDocument/2006/extended-properties' " w:xpath="/ns0:Properties[1]/ns0:Company[1]" w:storeItemID="{6668398D-A668-4E3E-A5EB-62B293D839F1}"/>
                               <w:text/>
                             </w:sdtPr>
+                            <w:sdtEndPr/>
                             <w:sdtContent>
                               <w:r>
                                 <w:rPr>
@@ -619,6 +624,7 @@
                               <w:dataBinding w:prefixMappings="xmlns:ns0='http://schemas.microsoft.com/office/2006/coverPageProps' " w:xpath="/ns0:CoverPageProperties[1]/ns0:CompanyAddress[1]" w:storeItemID="{55AF091B-3C7A-41E3-B477-F2FDAA23CFDA}"/>
                               <w:text/>
                             </w:sdtPr>
+                            <w:sdtEndPr/>
                             <w:sdtContent>
                               <w:r>
                                 <w:rPr>
@@ -716,6 +722,7 @@
                                   <w:dataBinding w:prefixMappings="xmlns:ns0='http://purl.org/dc/elements/1.1/' xmlns:ns1='http://schemas.openxmlformats.org/package/2006/metadata/core-properties' " w:xpath="/ns1:coreProperties[1]/ns0:subject[1]" w:storeItemID="{6C3C8BC8-F283-45AE-878A-BAB7291924A1}"/>
                                   <w:text/>
                                 </w:sdtPr>
+                                <w:sdtEndPr/>
                                 <w:sdtContent>
                                   <w:p>
                                     <w:pPr>
@@ -754,6 +761,7 @@
                                   <w:dataBinding w:prefixMappings="xmlns:ns0='http://purl.org/dc/elements/1.1/' xmlns:ns1='http://schemas.openxmlformats.org/package/2006/metadata/core-properties' " w:xpath="/ns1:coreProperties[1]/ns0:creator[1]" w:storeItemID="{6C3C8BC8-F283-45AE-878A-BAB7291924A1}"/>
                                   <w:text/>
                                 </w:sdtPr>
+                                <w:sdtEndPr/>
                                 <w:sdtContent>
                                   <w:p>
                                     <w:pPr>
@@ -817,6 +825,7 @@
                             <w:dataBinding w:prefixMappings="xmlns:ns0='http://purl.org/dc/elements/1.1/' xmlns:ns1='http://schemas.openxmlformats.org/package/2006/metadata/core-properties' " w:xpath="/ns1:coreProperties[1]/ns0:subject[1]" w:storeItemID="{6C3C8BC8-F283-45AE-878A-BAB7291924A1}"/>
                             <w:text/>
                           </w:sdtPr>
+                          <w:sdtEndPr/>
                           <w:sdtContent>
                             <w:p>
                               <w:pPr>
@@ -855,6 +864,7 @@
                             <w:dataBinding w:prefixMappings="xmlns:ns0='http://purl.org/dc/elements/1.1/' xmlns:ns1='http://schemas.openxmlformats.org/package/2006/metadata/core-properties' " w:xpath="/ns1:coreProperties[1]/ns0:creator[1]" w:storeItemID="{6C3C8BC8-F283-45AE-878A-BAB7291924A1}"/>
                             <w:text/>
                           </w:sdtPr>
+                          <w:sdtEndPr/>
                           <w:sdtContent>
                             <w:p>
                               <w:pPr>
@@ -973,6 +983,7 @@
                                     <w:calendar w:val="gregorian"/>
                                   </w:date>
                                 </w:sdtPr>
+                                <w:sdtEndPr/>
                                 <w:sdtContent>
                                   <w:p>
                                     <w:pPr>
@@ -1040,6 +1051,7 @@
                               <w:calendar w:val="gregorian"/>
                             </w:date>
                           </w:sdtPr>
+                          <w:sdtEndPr/>
                           <w:sdtContent>
                             <w:p>
                               <w:pPr>
@@ -1081,21 +1093,22 @@
     </w:sdt>
     <w:sdt>
       <w:sdtPr>
+        <w:rPr>
+          <w:rFonts w:asciiTheme="minorHAnsi" w:eastAsiaTheme="minorHAnsi" w:hAnsiTheme="minorHAnsi" w:cstheme="minorBidi"/>
+          <w:b w:val="0"/>
+          <w:bCs w:val="0"/>
+          <w:color w:val="auto"/>
+          <w:sz w:val="22"/>
+          <w:szCs w:val="22"/>
+          <w:lang w:eastAsia="en-US"/>
+        </w:rPr>
         <w:id w:val="281086201"/>
         <w:docPartObj>
           <w:docPartGallery w:val="Table of Contents"/>
           <w:docPartUnique/>
         </w:docPartObj>
       </w:sdtPr>
-      <w:sdtEndPr>
-        <w:rPr>
-          <w:rFonts w:asciiTheme="minorHAnsi" w:eastAsiaTheme="minorHAnsi" w:hAnsiTheme="minorHAnsi" w:cstheme="minorBidi"/>
-          <w:color w:val="auto"/>
-          <w:sz w:val="22"/>
-          <w:szCs w:val="22"/>
-          <w:lang w:eastAsia="en-US"/>
-        </w:rPr>
-      </w:sdtEndPr>
+      <w:sdtEndPr/>
       <w:sdtContent>
         <w:p>
           <w:pPr>
@@ -1508,14 +1521,12 @@
         <w:br w:type="page"/>
       </w:r>
       <w:bookmarkStart w:id="0" w:name="_Toc475616067"/>
-      <w:bookmarkStart w:id="1" w:name="_GoBack"/>
-      <w:bookmarkEnd w:id="1"/>
     </w:p>
     <w:p>
       <w:pPr>
         <w:pStyle w:val="Kop1"/>
       </w:pPr>
-      <w:bookmarkStart w:id="2" w:name="_Toc517862293"/>
+      <w:bookmarkStart w:id="1" w:name="_Toc517862293"/>
       <w:r>
         <w:lastRenderedPageBreak/>
         <w:t xml:space="preserve">Akkoord </w:t>
@@ -1523,7 +1534,7 @@
       <w:r>
         <w:t>Leidinggevende</w:t>
       </w:r>
-      <w:bookmarkEnd w:id="2"/>
+      <w:bookmarkEnd w:id="1"/>
     </w:p>
     <w:p/>
     <w:p/>
@@ -1649,7 +1660,7 @@
           <w:color w:val="auto"/>
         </w:rPr>
       </w:pPr>
-      <w:bookmarkStart w:id="3" w:name="_Toc517862294"/>
+      <w:bookmarkStart w:id="2" w:name="_Toc517862294"/>
       <w:r>
         <w:rPr>
           <w:color w:val="auto"/>
@@ -1658,88 +1669,561 @@
         <w:t>Inleiding</w:t>
       </w:r>
       <w:bookmarkEnd w:id="0"/>
+      <w:bookmarkEnd w:id="2"/>
+    </w:p>
+    <w:p>
+      <w:r>
+        <w:t xml:space="preserve">In dit evaluatieverslag wordt het product en het proces met betrekking tot de ontwikkeling </w:t>
+      </w:r>
+      <w:r>
+        <w:t xml:space="preserve">van de nieuwe </w:t>
+      </w:r>
+      <w:proofErr w:type="spellStart"/>
+      <w:r>
+        <w:t>Geo-Ict</w:t>
+      </w:r>
+      <w:proofErr w:type="spellEnd"/>
+      <w:r>
+        <w:t xml:space="preserve"> applicatie voor het KW1C omschreven</w:t>
+      </w:r>
+      <w:r>
+        <w:t>.</w:t>
+      </w:r>
+    </w:p>
+    <w:p>
+      <w:r>
+        <w:t xml:space="preserve">De nieuwe of aangepaste </w:t>
+      </w:r>
+      <w:proofErr w:type="spellStart"/>
+      <w:r>
+        <w:t>Geo-Ict</w:t>
+      </w:r>
+      <w:proofErr w:type="spellEnd"/>
+      <w:r>
+        <w:t xml:space="preserve"> applicatie is een applicatie die gebruikt gaat worden voor de introductie van de </w:t>
+      </w:r>
+      <w:proofErr w:type="spellStart"/>
+      <w:r>
+        <w:t>eerste</w:t>
+      </w:r>
+      <w:r>
+        <w:t>-</w:t>
+      </w:r>
+      <w:r>
+        <w:t>jaars</w:t>
+      </w:r>
+      <w:proofErr w:type="spellEnd"/>
+      <w:r>
+        <w:t xml:space="preserve"> op verschillende afdelingen.</w:t>
+      </w:r>
+    </w:p>
+    <w:p>
+      <w:pPr>
+        <w:pStyle w:val="Kop1"/>
+      </w:pPr>
+      <w:bookmarkStart w:id="3" w:name="_Toc517862295"/>
+    </w:p>
+    <w:p>
+      <w:pPr>
+        <w:spacing w:after="160" w:line="259" w:lineRule="auto"/>
+        <w:rPr>
+          <w:rFonts w:eastAsiaTheme="majorEastAsia" w:cstheme="majorBidi"/>
+          <w:color w:val="000000" w:themeColor="text1"/>
+          <w:sz w:val="48"/>
+          <w:szCs w:val="32"/>
+        </w:rPr>
+      </w:pPr>
+      <w:r>
+        <w:br w:type="page"/>
+      </w:r>
+    </w:p>
+    <w:p>
+      <w:pPr>
+        <w:pStyle w:val="Kop1"/>
+      </w:pPr>
+      <w:r>
+        <w:lastRenderedPageBreak/>
+        <w:t>Betrokkenen</w:t>
+      </w:r>
       <w:bookmarkEnd w:id="3"/>
     </w:p>
     <w:p>
       <w:r>
-        <w:t>In dit evaluatieverslag wordt het product en het proces met betrekking tot de ontwikkeling van de nieuwe wedstrijdapplicatie voor MBO Open beschreven.</w:t>
+        <w:t>Omdat het een groepsproject was en hier echt mega veel tijd in heeft gezeten, hebben wij betrokkenen niet op een mening kunnen vragen. Alleen onszelf alleen dit geeft niet een realistisch beeld.</w:t>
       </w:r>
     </w:p>
+    <w:p>
+      <w:pPr>
+        <w:pStyle w:val="Kop1"/>
+      </w:pPr>
+      <w:bookmarkStart w:id="4" w:name="_Toc517862296"/>
+    </w:p>
+    <w:p>
+      <w:pPr>
+        <w:pStyle w:val="Kop1"/>
+      </w:pPr>
+    </w:p>
+    <w:p>
+      <w:pPr>
+        <w:pStyle w:val="Kop1"/>
+      </w:pPr>
+    </w:p>
+    <w:p>
+      <w:pPr>
+        <w:pStyle w:val="Kop1"/>
+      </w:pPr>
+    </w:p>
+    <w:p>
+      <w:pPr>
+        <w:pStyle w:val="Kop1"/>
+      </w:pPr>
+    </w:p>
+    <w:p>
+      <w:pPr>
+        <w:pStyle w:val="Kop1"/>
+      </w:pPr>
+    </w:p>
+    <w:p/>
+    <w:p/>
+    <w:p/>
+    <w:p/>
+    <w:p/>
+    <w:p/>
+    <w:p/>
+    <w:p/>
+    <w:p/>
     <w:p/>
     <w:p>
       <w:pPr>
         <w:pStyle w:val="Kop1"/>
-      </w:pPr>
-      <w:bookmarkStart w:id="4" w:name="_Toc517862295"/>
+        <w:rPr>
+          <w:rFonts w:eastAsiaTheme="minorHAnsi" w:cstheme="minorBidi"/>
+          <w:color w:val="auto"/>
+          <w:sz w:val="22"/>
+          <w:szCs w:val="22"/>
+        </w:rPr>
+      </w:pPr>
+    </w:p>
+    <w:p/>
+    <w:p/>
+    <w:p>
+      <w:pPr>
+        <w:pStyle w:val="Kop1"/>
+      </w:pPr>
       <w:r>
-        <w:t>Betrokkenen</w:t>
+        <w:lastRenderedPageBreak/>
+        <w:t>Evaluatie product</w:t>
       </w:r>
       <w:bookmarkEnd w:id="4"/>
     </w:p>
-    <w:p>
-      <w:r>
-        <w:t>[Noteer welke betrokkenen uit het p</w:t>
-      </w:r>
-      <w:r>
-        <w:t>roces jij om feedback vraagt</w:t>
-      </w:r>
-      <w:r>
-        <w:t>.</w:t>
-      </w:r>
-      <w:r>
-        <w:t>]</w:t>
-      </w:r>
-    </w:p>
+    <w:tbl>
+      <w:tblPr>
+        <w:tblStyle w:val="Tabelraster"/>
+        <w:tblW w:w="0" w:type="auto"/>
+        <w:tblLook w:val="04A0" w:firstRow="1" w:lastRow="0" w:firstColumn="1" w:lastColumn="0" w:noHBand="0" w:noVBand="1"/>
+      </w:tblPr>
+      <w:tblGrid>
+        <w:gridCol w:w="9062"/>
+      </w:tblGrid>
+      <w:tr>
+        <w:tc>
+          <w:tcPr>
+            <w:tcW w:w="9062" w:type="dxa"/>
+            <w:shd w:val="clear" w:color="auto" w:fill="00B050"/>
+          </w:tcPr>
+          <w:p>
+            <w:r>
+              <w:t>Pro:</w:t>
+            </w:r>
+          </w:p>
+        </w:tc>
+      </w:tr>
+      <w:tr>
+        <w:tc>
+          <w:tcPr>
+            <w:tcW w:w="9062" w:type="dxa"/>
+            <w:shd w:val="clear" w:color="auto" w:fill="E2EFD9" w:themeFill="accent6" w:themeFillTint="33"/>
+          </w:tcPr>
+          <w:p>
+            <w:pPr>
+              <w:pStyle w:val="Lijstalinea"/>
+              <w:numPr>
+                <w:ilvl w:val="0"/>
+                <w:numId w:val="15"/>
+              </w:numPr>
+            </w:pPr>
+            <w:r>
+              <w:t xml:space="preserve">Applicatie is </w:t>
+            </w:r>
+            <w:proofErr w:type="spellStart"/>
+            <w:r>
+              <w:t>gerewrite</w:t>
+            </w:r>
+            <w:proofErr w:type="spellEnd"/>
+            <w:r>
+              <w:t xml:space="preserve"> en ver afgekomen</w:t>
+            </w:r>
+          </w:p>
+        </w:tc>
+      </w:tr>
+      <w:tr>
+        <w:tc>
+          <w:tcPr>
+            <w:tcW w:w="9062" w:type="dxa"/>
+            <w:shd w:val="clear" w:color="auto" w:fill="E2EFD9" w:themeFill="accent6" w:themeFillTint="33"/>
+          </w:tcPr>
+          <w:p>
+            <w:pPr>
+              <w:pStyle w:val="Lijstalinea"/>
+              <w:numPr>
+                <w:ilvl w:val="0"/>
+                <w:numId w:val="15"/>
+              </w:numPr>
+            </w:pPr>
+            <w:r>
+              <w:t>Documentatie is met zorg gemaakt en ook voldoende tijd in gestoken</w:t>
+            </w:r>
+          </w:p>
+        </w:tc>
+      </w:tr>
+      <w:tr>
+        <w:tc>
+          <w:tcPr>
+            <w:tcW w:w="9062" w:type="dxa"/>
+            <w:shd w:val="clear" w:color="auto" w:fill="E2EFD9" w:themeFill="accent6" w:themeFillTint="33"/>
+          </w:tcPr>
+          <w:p>
+            <w:pPr>
+              <w:pStyle w:val="Lijstalinea"/>
+              <w:numPr>
+                <w:ilvl w:val="0"/>
+                <w:numId w:val="15"/>
+              </w:numPr>
+            </w:pPr>
+            <w:r>
+              <w:t>Product ziet er veel beter uit dan het oude bestaande product</w:t>
+            </w:r>
+          </w:p>
+        </w:tc>
+      </w:tr>
+    </w:tbl>
+    <w:p/>
+    <w:tbl>
+      <w:tblPr>
+        <w:tblStyle w:val="Tabelraster"/>
+        <w:tblW w:w="0" w:type="auto"/>
+        <w:tblLook w:val="04A0" w:firstRow="1" w:lastRow="0" w:firstColumn="1" w:lastColumn="0" w:noHBand="0" w:noVBand="1"/>
+      </w:tblPr>
+      <w:tblGrid>
+        <w:gridCol w:w="9062"/>
+      </w:tblGrid>
+      <w:tr>
+        <w:tc>
+          <w:tcPr>
+            <w:tcW w:w="9062" w:type="dxa"/>
+            <w:shd w:val="clear" w:color="auto" w:fill="FF0000"/>
+          </w:tcPr>
+          <w:p>
+            <w:proofErr w:type="spellStart"/>
+            <w:r>
+              <w:t>Cons</w:t>
+            </w:r>
+            <w:proofErr w:type="spellEnd"/>
+            <w:r>
+              <w:t>:</w:t>
+            </w:r>
+          </w:p>
+        </w:tc>
+      </w:tr>
+      <w:tr>
+        <w:tc>
+          <w:tcPr>
+            <w:tcW w:w="9062" w:type="dxa"/>
+            <w:shd w:val="clear" w:color="auto" w:fill="FBE4D5" w:themeFill="accent2" w:themeFillTint="33"/>
+          </w:tcPr>
+          <w:p>
+            <w:pPr>
+              <w:pStyle w:val="Lijstalinea"/>
+              <w:numPr>
+                <w:ilvl w:val="0"/>
+                <w:numId w:val="15"/>
+              </w:numPr>
+            </w:pPr>
+            <w:r>
+              <w:t>Project was veel te veel voor dit tijdsbestek</w:t>
+            </w:r>
+          </w:p>
+        </w:tc>
+      </w:tr>
+      <w:tr>
+        <w:tc>
+          <w:tcPr>
+            <w:tcW w:w="9062" w:type="dxa"/>
+            <w:shd w:val="clear" w:color="auto" w:fill="FBE4D5" w:themeFill="accent2" w:themeFillTint="33"/>
+          </w:tcPr>
+          <w:p>
+            <w:pPr>
+              <w:pStyle w:val="Lijstalinea"/>
+              <w:numPr>
+                <w:ilvl w:val="0"/>
+                <w:numId w:val="15"/>
+              </w:numPr>
+            </w:pPr>
+            <w:r>
+              <w:t>Project is helaas net niet af</w:t>
+            </w:r>
+          </w:p>
+        </w:tc>
+      </w:tr>
+    </w:tbl>
     <w:p/>
     <w:p>
       <w:pPr>
         <w:pStyle w:val="Kop1"/>
       </w:pPr>
-      <w:bookmarkStart w:id="5" w:name="_Toc517862296"/>
+      <w:bookmarkStart w:id="5" w:name="_Toc517862297"/>
       <w:r>
-        <w:t>Evaluatie product</w:t>
+        <w:t>Evaluatie proces</w:t>
       </w:r>
       <w:bookmarkEnd w:id="5"/>
     </w:p>
-    <w:p>
-      <w:r>
-        <w:t>[Beschrijf</w:t>
-      </w:r>
-      <w:r>
-        <w:t xml:space="preserve"> de punten die goed zijn gegaan en benoem eventuele verbeterpunten.</w:t>
-      </w:r>
-      <w:r>
-        <w:t>]</w:t>
-      </w:r>
-    </w:p>
+    <w:tbl>
+      <w:tblPr>
+        <w:tblStyle w:val="Tabelraster"/>
+        <w:tblW w:w="0" w:type="auto"/>
+        <w:tblLook w:val="04A0" w:firstRow="1" w:lastRow="0" w:firstColumn="1" w:lastColumn="0" w:noHBand="0" w:noVBand="1"/>
+      </w:tblPr>
+      <w:tblGrid>
+        <w:gridCol w:w="9062"/>
+      </w:tblGrid>
+      <w:tr>
+        <w:tc>
+          <w:tcPr>
+            <w:tcW w:w="9062" w:type="dxa"/>
+            <w:shd w:val="clear" w:color="auto" w:fill="00B050"/>
+          </w:tcPr>
+          <w:p>
+            <w:r>
+              <w:t>Pro:</w:t>
+            </w:r>
+          </w:p>
+        </w:tc>
+      </w:tr>
+      <w:tr>
+        <w:tc>
+          <w:tcPr>
+            <w:tcW w:w="9062" w:type="dxa"/>
+            <w:shd w:val="clear" w:color="auto" w:fill="E2EFD9" w:themeFill="accent6" w:themeFillTint="33"/>
+          </w:tcPr>
+          <w:p>
+            <w:pPr>
+              <w:pStyle w:val="Lijstalinea"/>
+              <w:numPr>
+                <w:ilvl w:val="0"/>
+                <w:numId w:val="15"/>
+              </w:numPr>
+            </w:pPr>
+            <w:r>
+              <w:t>Samenwerking verliep prima en goed</w:t>
+            </w:r>
+          </w:p>
+        </w:tc>
+      </w:tr>
+      <w:tr>
+        <w:tc>
+          <w:tcPr>
+            <w:tcW w:w="9062" w:type="dxa"/>
+            <w:shd w:val="clear" w:color="auto" w:fill="E2EFD9" w:themeFill="accent6" w:themeFillTint="33"/>
+          </w:tcPr>
+          <w:p>
+            <w:pPr>
+              <w:pStyle w:val="Lijstalinea"/>
+              <w:numPr>
+                <w:ilvl w:val="0"/>
+                <w:numId w:val="15"/>
+              </w:numPr>
+            </w:pPr>
+            <w:r>
+              <w:t>Taken verdeling ging goed</w:t>
+            </w:r>
+          </w:p>
+        </w:tc>
+      </w:tr>
+      <w:tr>
+        <w:tc>
+          <w:tcPr>
+            <w:tcW w:w="9062" w:type="dxa"/>
+            <w:shd w:val="clear" w:color="auto" w:fill="E2EFD9" w:themeFill="accent6" w:themeFillTint="33"/>
+          </w:tcPr>
+          <w:p>
+            <w:pPr>
+              <w:pStyle w:val="Lijstalinea"/>
+              <w:numPr>
+                <w:ilvl w:val="0"/>
+                <w:numId w:val="15"/>
+              </w:numPr>
+            </w:pPr>
+            <w:r>
+              <w:t>We hadden een goede locatie voor het werken aan het project</w:t>
+            </w:r>
+          </w:p>
+        </w:tc>
+      </w:tr>
+      <w:tr>
+        <w:tc>
+          <w:tcPr>
+            <w:tcW w:w="9062" w:type="dxa"/>
+            <w:shd w:val="clear" w:color="auto" w:fill="E2EFD9" w:themeFill="accent6" w:themeFillTint="33"/>
+          </w:tcPr>
+          <w:p>
+            <w:pPr>
+              <w:pStyle w:val="Lijstalinea"/>
+              <w:numPr>
+                <w:ilvl w:val="0"/>
+                <w:numId w:val="15"/>
+              </w:numPr>
+            </w:pPr>
+            <w:r>
+              <w:t>We hebben veel van dit project geleerd.</w:t>
+            </w:r>
+          </w:p>
+        </w:tc>
+      </w:tr>
+      <w:tr>
+        <w:tc>
+          <w:tcPr>
+            <w:tcW w:w="9062" w:type="dxa"/>
+            <w:shd w:val="clear" w:color="auto" w:fill="E2EFD9" w:themeFill="accent6" w:themeFillTint="33"/>
+          </w:tcPr>
+          <w:p>
+            <w:pPr>
+              <w:pStyle w:val="Lijstalinea"/>
+              <w:numPr>
+                <w:ilvl w:val="0"/>
+                <w:numId w:val="15"/>
+              </w:numPr>
+            </w:pPr>
+            <w:r>
+              <w:t>De samenwerking met onze opdrachtgever verliep goed</w:t>
+            </w:r>
+          </w:p>
+        </w:tc>
+      </w:tr>
+    </w:tbl>
     <w:p/>
-    <w:p>
-      <w:pPr>
-        <w:pStyle w:val="Kop1"/>
-      </w:pPr>
-      <w:bookmarkStart w:id="6" w:name="_Toc517862297"/>
-      <w:r>
-        <w:t>Evaluatie proces</w:t>
-      </w:r>
-      <w:bookmarkEnd w:id="6"/>
-    </w:p>
-    <w:p>
-      <w:r>
-        <w:t>[</w:t>
-      </w:r>
-      <w:r>
-        <w:t>Be</w:t>
-      </w:r>
-      <w:r>
-        <w:t>schrijf</w:t>
-      </w:r>
-      <w:r>
-        <w:t xml:space="preserve"> de punten die goed zijn gegaan en benoem eventuele verbeterpunten.</w:t>
-      </w:r>
-      <w:r>
-        <w:t>]</w:t>
-      </w:r>
-    </w:p>
+    <w:tbl>
+      <w:tblPr>
+        <w:tblStyle w:val="Tabelraster"/>
+        <w:tblW w:w="0" w:type="auto"/>
+        <w:tblLook w:val="04A0" w:firstRow="1" w:lastRow="0" w:firstColumn="1" w:lastColumn="0" w:noHBand="0" w:noVBand="1"/>
+      </w:tblPr>
+      <w:tblGrid>
+        <w:gridCol w:w="9062"/>
+      </w:tblGrid>
+      <w:tr>
+        <w:tc>
+          <w:tcPr>
+            <w:tcW w:w="9062" w:type="dxa"/>
+            <w:shd w:val="clear" w:color="auto" w:fill="FF0000"/>
+          </w:tcPr>
+          <w:p>
+            <w:proofErr w:type="spellStart"/>
+            <w:r>
+              <w:t>Cons</w:t>
+            </w:r>
+            <w:proofErr w:type="spellEnd"/>
+            <w:r>
+              <w:t>:</w:t>
+            </w:r>
+          </w:p>
+        </w:tc>
+      </w:tr>
+      <w:tr>
+        <w:tc>
+          <w:tcPr>
+            <w:tcW w:w="9062" w:type="dxa"/>
+            <w:shd w:val="clear" w:color="auto" w:fill="FBE4D5" w:themeFill="accent2" w:themeFillTint="33"/>
+          </w:tcPr>
+          <w:p>
+            <w:pPr>
+              <w:pStyle w:val="Lijstalinea"/>
+              <w:numPr>
+                <w:ilvl w:val="0"/>
+                <w:numId w:val="15"/>
+              </w:numPr>
+            </w:pPr>
+            <w:r>
+              <w:t>Het aanpassen van het bestaande product was niet te doen vanwege onduidelijkheden</w:t>
+            </w:r>
+          </w:p>
+        </w:tc>
+      </w:tr>
+      <w:tr>
+        <w:tc>
+          <w:tcPr>
+            <w:tcW w:w="9062" w:type="dxa"/>
+            <w:shd w:val="clear" w:color="auto" w:fill="FBE4D5" w:themeFill="accent2" w:themeFillTint="33"/>
+          </w:tcPr>
+          <w:p>
+            <w:pPr>
+              <w:pStyle w:val="Lijstalinea"/>
+              <w:numPr>
+                <w:ilvl w:val="0"/>
+                <w:numId w:val="15"/>
+              </w:numPr>
+            </w:pPr>
+            <w:r>
+              <w:t>De samenwerking met onze projectbeoordelaar liep stroef.</w:t>
+            </w:r>
+          </w:p>
+        </w:tc>
+      </w:tr>
+      <w:tr>
+        <w:tc>
+          <w:tcPr>
+            <w:tcW w:w="9062" w:type="dxa"/>
+            <w:shd w:val="clear" w:color="auto" w:fill="FBE4D5" w:themeFill="accent2" w:themeFillTint="33"/>
+          </w:tcPr>
+          <w:p>
+            <w:pPr>
+              <w:pStyle w:val="Lijstalinea"/>
+              <w:numPr>
+                <w:ilvl w:val="0"/>
+                <w:numId w:val="15"/>
+              </w:numPr>
+            </w:pPr>
+            <w:r>
+              <w:t>Doordat de samenwerking met onze projectbeoordelaar stroef liep, hebben we ook vertraging opgelopen</w:t>
+            </w:r>
+            <w:r>
+              <w:t xml:space="preserve"> binnen ons project</w:t>
+            </w:r>
+          </w:p>
+        </w:tc>
+      </w:tr>
+      <w:tr>
+        <w:tc>
+          <w:tcPr>
+            <w:tcW w:w="9062" w:type="dxa"/>
+            <w:shd w:val="clear" w:color="auto" w:fill="FBE4D5" w:themeFill="accent2" w:themeFillTint="33"/>
+          </w:tcPr>
+          <w:p>
+            <w:pPr>
+              <w:pStyle w:val="Lijstalinea"/>
+              <w:numPr>
+                <w:ilvl w:val="0"/>
+                <w:numId w:val="15"/>
+              </w:numPr>
+            </w:pPr>
+            <w:r>
+              <w:t>Vanwege laat opgegeven herkansingen hebben we helaas 2 dagen binnen ons project verloren.</w:t>
+            </w:r>
+            <w:bookmarkStart w:id="6" w:name="_GoBack"/>
+            <w:bookmarkEnd w:id="6"/>
+          </w:p>
+        </w:tc>
+      </w:tr>
+    </w:tbl>
     <w:p/>
     <w:sectPr>
       <w:headerReference w:type="default" r:id="rId9"/>
@@ -1790,6 +2274,7 @@
         <w:docPartUnique/>
       </w:docPartObj>
     </w:sdtPr>
+    <w:sdtEndPr/>
     <w:sdtContent>
       <w:p>
         <w:pPr>
@@ -3185,6 +3670,118 @@
     </w:lvl>
   </w:abstractNum>
   <w:abstractNum w:abstractNumId="13" w15:restartNumberingAfterBreak="0">
+    <w:nsid w:val="71B57B01"/>
+    <w:multiLevelType w:val="hybridMultilevel"/>
+    <w:tmpl w:val="CD1ADEAE"/>
+    <w:lvl w:ilvl="0" w:tplc="8B42E3E8">
+      <w:numFmt w:val="bullet"/>
+      <w:lvlText w:val="-"/>
+      <w:lvlJc w:val="left"/>
+      <w:pPr>
+        <w:ind w:left="720" w:hanging="360"/>
+      </w:pPr>
+      <w:rPr>
+        <w:rFonts w:ascii="Calibri" w:eastAsiaTheme="minorHAnsi" w:hAnsi="Calibri" w:cs="Calibri" w:hint="default"/>
+      </w:rPr>
+    </w:lvl>
+    <w:lvl w:ilvl="1" w:tplc="04130003" w:tentative="1">
+      <w:start w:val="1"/>
+      <w:numFmt w:val="bullet"/>
+      <w:lvlText w:val="o"/>
+      <w:lvlJc w:val="left"/>
+      <w:pPr>
+        <w:ind w:left="1440" w:hanging="360"/>
+      </w:pPr>
+      <w:rPr>
+        <w:rFonts w:ascii="Courier New" w:hAnsi="Courier New" w:cs="Courier New" w:hint="default"/>
+      </w:rPr>
+    </w:lvl>
+    <w:lvl w:ilvl="2" w:tplc="04130005" w:tentative="1">
+      <w:start w:val="1"/>
+      <w:numFmt w:val="bullet"/>
+      <w:lvlText w:val=""/>
+      <w:lvlJc w:val="left"/>
+      <w:pPr>
+        <w:ind w:left="2160" w:hanging="360"/>
+      </w:pPr>
+      <w:rPr>
+        <w:rFonts w:ascii="Wingdings" w:hAnsi="Wingdings" w:hint="default"/>
+      </w:rPr>
+    </w:lvl>
+    <w:lvl w:ilvl="3" w:tplc="04130001" w:tentative="1">
+      <w:start w:val="1"/>
+      <w:numFmt w:val="bullet"/>
+      <w:lvlText w:val=""/>
+      <w:lvlJc w:val="left"/>
+      <w:pPr>
+        <w:ind w:left="2880" w:hanging="360"/>
+      </w:pPr>
+      <w:rPr>
+        <w:rFonts w:ascii="Symbol" w:hAnsi="Symbol" w:hint="default"/>
+      </w:rPr>
+    </w:lvl>
+    <w:lvl w:ilvl="4" w:tplc="04130003" w:tentative="1">
+      <w:start w:val="1"/>
+      <w:numFmt w:val="bullet"/>
+      <w:lvlText w:val="o"/>
+      <w:lvlJc w:val="left"/>
+      <w:pPr>
+        <w:ind w:left="3600" w:hanging="360"/>
+      </w:pPr>
+      <w:rPr>
+        <w:rFonts w:ascii="Courier New" w:hAnsi="Courier New" w:cs="Courier New" w:hint="default"/>
+      </w:rPr>
+    </w:lvl>
+    <w:lvl w:ilvl="5" w:tplc="04130005" w:tentative="1">
+      <w:start w:val="1"/>
+      <w:numFmt w:val="bullet"/>
+      <w:lvlText w:val=""/>
+      <w:lvlJc w:val="left"/>
+      <w:pPr>
+        <w:ind w:left="4320" w:hanging="360"/>
+      </w:pPr>
+      <w:rPr>
+        <w:rFonts w:ascii="Wingdings" w:hAnsi="Wingdings" w:hint="default"/>
+      </w:rPr>
+    </w:lvl>
+    <w:lvl w:ilvl="6" w:tplc="04130001" w:tentative="1">
+      <w:start w:val="1"/>
+      <w:numFmt w:val="bullet"/>
+      <w:lvlText w:val=""/>
+      <w:lvlJc w:val="left"/>
+      <w:pPr>
+        <w:ind w:left="5040" w:hanging="360"/>
+      </w:pPr>
+      <w:rPr>
+        <w:rFonts w:ascii="Symbol" w:hAnsi="Symbol" w:hint="default"/>
+      </w:rPr>
+    </w:lvl>
+    <w:lvl w:ilvl="7" w:tplc="04130003" w:tentative="1">
+      <w:start w:val="1"/>
+      <w:numFmt w:val="bullet"/>
+      <w:lvlText w:val="o"/>
+      <w:lvlJc w:val="left"/>
+      <w:pPr>
+        <w:ind w:left="5760" w:hanging="360"/>
+      </w:pPr>
+      <w:rPr>
+        <w:rFonts w:ascii="Courier New" w:hAnsi="Courier New" w:cs="Courier New" w:hint="default"/>
+      </w:rPr>
+    </w:lvl>
+    <w:lvl w:ilvl="8" w:tplc="04130005" w:tentative="1">
+      <w:start w:val="1"/>
+      <w:numFmt w:val="bullet"/>
+      <w:lvlText w:val=""/>
+      <w:lvlJc w:val="left"/>
+      <w:pPr>
+        <w:ind w:left="6480" w:hanging="360"/>
+      </w:pPr>
+      <w:rPr>
+        <w:rFonts w:ascii="Wingdings" w:hAnsi="Wingdings" w:hint="default"/>
+      </w:rPr>
+    </w:lvl>
+  </w:abstractNum>
+  <w:abstractNum w:abstractNumId="14" w15:restartNumberingAfterBreak="0">
     <w:nsid w:val="774D1D4A"/>
     <w:multiLevelType w:val="hybridMultilevel"/>
     <w:tmpl w:val="876A89D4"/>
@@ -3286,7 +3883,7 @@
     <w:abstractNumId w:val="8"/>
   </w:num>
   <w:num w:numId="5">
-    <w:abstractNumId w:val="13"/>
+    <w:abstractNumId w:val="14"/>
   </w:num>
   <w:num w:numId="6">
     <w:abstractNumId w:val="2"/>
@@ -3314,6 +3911,9 @@
   </w:num>
   <w:num w:numId="14">
     <w:abstractNumId w:val="1"/>
+  </w:num>
+  <w:num w:numId="15">
+    <w:abstractNumId w:val="13"/>
   </w:num>
 </w:numbering>
 </file>
@@ -3490,7 +4090,7 @@
     <w:lsdException w:name="Table Web 2" w:semiHidden="1" w:unhideWhenUsed="1"/>
     <w:lsdException w:name="Table Web 3" w:semiHidden="1" w:unhideWhenUsed="1"/>
     <w:lsdException w:name="Balloon Text" w:semiHidden="1" w:unhideWhenUsed="1"/>
-    <w:lsdException w:name="Table Grid" w:semiHidden="1" w:uiPriority="39" w:unhideWhenUsed="1"/>
+    <w:lsdException w:name="Table Grid" w:uiPriority="39"/>
     <w:lsdException w:name="Table Theme" w:semiHidden="1" w:unhideWhenUsed="1"/>
     <w:lsdException w:name="Placeholder Text" w:semiHidden="1"/>
     <w:lsdException w:name="No Spacing" w:uiPriority="1" w:qFormat="1"/>
@@ -4610,7 +5210,7 @@
 </file>
 
 <file path=customXml/itemProps2.xml><?xml version="1.0" encoding="utf-8"?>
-<ds:datastoreItem xmlns:ds="http://schemas.openxmlformats.org/officeDocument/2006/customXml" ds:itemID="{963EAAC9-69DB-4FF7-819C-1D9D7455E2FD}">
+<ds:datastoreItem xmlns:ds="http://schemas.openxmlformats.org/officeDocument/2006/customXml" ds:itemID="{19DA32E8-762E-434D-B305-9133425C6A51}">
   <ds:schemaRefs>
     <ds:schemaRef ds:uri="http://schemas.openxmlformats.org/officeDocument/2006/bibliography"/>
   </ds:schemaRefs>

</xml_diff>